<commit_message>
Add all email addresses
</commit_message>
<xml_diff>
--- a/manuscript/global_alien_plant_trait_gaps_v3_01-title_page.docx
+++ b/manuscript/global_alien_plant_trait_gaps_v3_01-title_page.docx
@@ -45,17 +45,7 @@
         </w:r>
       </w:hyperlink>
       <w:r>
-        <w:br/>
-      </w:r>
-      <w:r>
-        <w:tab/>
-      </w:r>
-      <w:r>
-        <w:tab/>
-      </w:r>
-      <w:r>
-        <w:tab/>
-        <w:t xml:space="preserve">    email: </w:t>
+        <w:t xml:space="preserve"> </w:t>
       </w:r>
       <w:hyperlink r:id="rId8">
         <w:r>
@@ -68,16 +58,14 @@
       </w:hyperlink>
     </w:p>
     <w:p>
-      <w:r>
-        <w:t xml:space="preserve">Helge </w:t>
-      </w:r>
-      <w:proofErr w:type="spellStart"/>
-      <w:r>
-        <w:t>Bruelheide</w:t>
-      </w:r>
-      <w:proofErr w:type="spellEnd"/>
-      <w:r>
-        <w:t xml:space="preserve"> </w:t>
+      <w:pPr>
+        <w:rPr>
+          <w:color w:val="1155CC"/>
+          <w:u w:val="single"/>
+        </w:rPr>
+      </w:pPr>
+      <w:r>
+        <w:t xml:space="preserve">Helge Bruelheide </w:t>
       </w:r>
       <w:r>
         <w:rPr>
@@ -97,6 +85,20 @@
           <w:t>0000-0003-3135-0356</w:t>
         </w:r>
       </w:hyperlink>
+      <w:r>
+        <w:rPr>
+          <w:color w:val="1155CC"/>
+        </w:rPr>
+        <w:t xml:space="preserve"> </w:t>
+      </w:r>
+      <w:hyperlink r:id="rId10" w:history="1">
+        <w:r>
+          <w:rPr>
+            <w:rStyle w:val="Lienhypertexte"/>
+          </w:rPr>
+          <w:t>helge.bruelheide@botanik.uni-halle.de</w:t>
+        </w:r>
+      </w:hyperlink>
     </w:p>
     <w:p>
       <w:r>
@@ -111,7 +113,7 @@
       <w:r>
         <w:t xml:space="preserve"> ORCID: </w:t>
       </w:r>
-      <w:hyperlink r:id="rId10">
+      <w:hyperlink r:id="rId11">
         <w:r>
           <w:rPr>
             <w:color w:val="1155CC"/>
@@ -120,19 +122,40 @@
           <w:t>0000-0003-3402-0774</w:t>
         </w:r>
       </w:hyperlink>
-    </w:p>
-    <w:p>
-      <w:r>
-        <w:t xml:space="preserve">Franz </w:t>
-      </w:r>
-      <w:proofErr w:type="spellStart"/>
-      <w:r>
-        <w:t>Essl</w:t>
-      </w:r>
-      <w:proofErr w:type="spellEnd"/>
       <w:r>
         <w:t xml:space="preserve"> </w:t>
       </w:r>
+      <w:hyperlink r:id="rId12" w:history="1">
+        <w:r>
+          <w:rPr>
+            <w:rStyle w:val="Lienhypertexte"/>
+          </w:rPr>
+          <w:t>w</w:t>
+        </w:r>
+        <w:r>
+          <w:rPr>
+            <w:rStyle w:val="Lienhypertexte"/>
+          </w:rPr>
+          <w:t>ayne.</w:t>
+        </w:r>
+        <w:r>
+          <w:rPr>
+            <w:rStyle w:val="Lienhypertexte"/>
+          </w:rPr>
+          <w:t>d</w:t>
+        </w:r>
+        <w:r>
+          <w:rPr>
+            <w:rStyle w:val="Lienhypertexte"/>
+          </w:rPr>
+          <w:t>awson@liverpool.ac.uk</w:t>
+        </w:r>
+      </w:hyperlink>
+    </w:p>
+    <w:p>
+      <w:r>
+        <w:t xml:space="preserve">Franz Essl </w:t>
+      </w:r>
       <w:r>
         <w:rPr>
           <w:vertAlign w:val="superscript"/>
@@ -142,7 +165,7 @@
       <w:r>
         <w:t xml:space="preserve">ORCID: </w:t>
       </w:r>
-      <w:hyperlink r:id="rId11">
+      <w:hyperlink r:id="rId13">
         <w:r>
           <w:rPr>
             <w:color w:val="1155CC"/>
@@ -151,6 +174,17 @@
           <w:t>0000-0001-8253-2112</w:t>
         </w:r>
       </w:hyperlink>
+      <w:r>
+        <w:t xml:space="preserve"> </w:t>
+      </w:r>
+      <w:hyperlink r:id="rId14" w:history="1">
+        <w:r>
+          <w:rPr>
+            <w:rStyle w:val="Lienhypertexte"/>
+          </w:rPr>
+          <w:t>franz.essl@univie.ac.at</w:t>
+        </w:r>
+      </w:hyperlink>
     </w:p>
     <w:p>
       <w:r>
@@ -165,7 +199,7 @@
       <w:r>
         <w:t xml:space="preserve"> ORCID: </w:t>
       </w:r>
-      <w:hyperlink r:id="rId12">
+      <w:hyperlink r:id="rId15">
         <w:r>
           <w:rPr>
             <w:color w:val="1155CC"/>
@@ -174,23 +208,21 @@
           <w:t>0000-0002-2861-3701</w:t>
         </w:r>
       </w:hyperlink>
-    </w:p>
-    <w:p>
-      <w:proofErr w:type="spellStart"/>
-      <w:r>
-        <w:t>Ingolf</w:t>
-      </w:r>
-      <w:proofErr w:type="spellEnd"/>
       <w:r>
         <w:t xml:space="preserve"> </w:t>
       </w:r>
-      <w:proofErr w:type="spellStart"/>
-      <w:r>
-        <w:t>Kühn</w:t>
-      </w:r>
-      <w:proofErr w:type="spellEnd"/>
-      <w:r>
-        <w:t xml:space="preserve"> </w:t>
+      <w:hyperlink r:id="rId16" w:history="1">
+        <w:r>
+          <w:rPr>
+            <w:rStyle w:val="Lienhypertexte"/>
+          </w:rPr>
+          <w:t>mark.vankleunen@uni-konstanz.de</w:t>
+        </w:r>
+      </w:hyperlink>
+    </w:p>
+    <w:p>
+      <w:r>
+        <w:t xml:space="preserve">Ingolf Kühn </w:t>
       </w:r>
       <w:r>
         <w:rPr>
@@ -201,7 +233,7 @@
       <w:r>
         <w:t xml:space="preserve"> ORCID: </w:t>
       </w:r>
-      <w:hyperlink r:id="rId13">
+      <w:hyperlink r:id="rId17">
         <w:r>
           <w:rPr>
             <w:color w:val="1155CC"/>
@@ -210,19 +242,22 @@
           <w:t>0000-0003-1691-8249</w:t>
         </w:r>
       </w:hyperlink>
-    </w:p>
-    <w:p>
-      <w:r>
-        <w:t xml:space="preserve">Holger </w:t>
-      </w:r>
-      <w:proofErr w:type="spellStart"/>
-      <w:r>
-        <w:t>Kreft</w:t>
-      </w:r>
-      <w:proofErr w:type="spellEnd"/>
       <w:r>
         <w:t xml:space="preserve"> </w:t>
       </w:r>
+      <w:hyperlink r:id="rId18" w:history="1">
+        <w:r>
+          <w:rPr>
+            <w:rStyle w:val="Lienhypertexte"/>
+          </w:rPr>
+          <w:t>ingolf.kuehn@ufz.de</w:t>
+        </w:r>
+      </w:hyperlink>
+    </w:p>
+    <w:p>
+      <w:r>
+        <w:t xml:space="preserve">Holger Kreft </w:t>
+      </w:r>
       <w:r>
         <w:rPr>
           <w:vertAlign w:val="superscript"/>
@@ -232,7 +267,7 @@
       <w:r>
         <w:t xml:space="preserve">ORCID: </w:t>
       </w:r>
-      <w:hyperlink r:id="rId14">
+      <w:hyperlink r:id="rId19">
         <w:r>
           <w:rPr>
             <w:color w:val="1155CC"/>
@@ -241,19 +276,22 @@
           <w:t>0000-0003-4471-8236</w:t>
         </w:r>
       </w:hyperlink>
-    </w:p>
-    <w:p>
-      <w:r>
-        <w:t xml:space="preserve">Petr </w:t>
-      </w:r>
-      <w:proofErr w:type="spellStart"/>
-      <w:r>
-        <w:t>Pyšek</w:t>
-      </w:r>
-      <w:proofErr w:type="spellEnd"/>
       <w:r>
         <w:t xml:space="preserve"> </w:t>
       </w:r>
+      <w:hyperlink r:id="rId20" w:history="1">
+        <w:r>
+          <w:rPr>
+            <w:rStyle w:val="Lienhypertexte"/>
+          </w:rPr>
+          <w:t>hkreft@uni-goettingen.de</w:t>
+        </w:r>
+      </w:hyperlink>
+    </w:p>
+    <w:p>
+      <w:r>
+        <w:t xml:space="preserve">Petr Pyšek </w:t>
+      </w:r>
       <w:r>
         <w:rPr>
           <w:vertAlign w:val="superscript"/>
@@ -263,7 +301,7 @@
       <w:r>
         <w:t xml:space="preserve"> ORCID: </w:t>
       </w:r>
-      <w:hyperlink r:id="rId15">
+      <w:hyperlink r:id="rId21">
         <w:r>
           <w:rPr>
             <w:color w:val="1155CC"/>
@@ -272,19 +310,22 @@
           <w:t>0000-0001-8500-442X</w:t>
         </w:r>
       </w:hyperlink>
-    </w:p>
-    <w:p>
-      <w:r>
-        <w:t xml:space="preserve">Patrick </w:t>
-      </w:r>
-      <w:proofErr w:type="spellStart"/>
-      <w:r>
-        <w:t>Weigelt</w:t>
-      </w:r>
-      <w:proofErr w:type="spellEnd"/>
       <w:r>
         <w:t xml:space="preserve"> </w:t>
       </w:r>
+      <w:hyperlink r:id="rId22" w:history="1">
+        <w:r>
+          <w:rPr>
+            <w:rStyle w:val="Lienhypertexte"/>
+          </w:rPr>
+          <w:t>petr.pysek@ibot.cas.cz</w:t>
+        </w:r>
+      </w:hyperlink>
+    </w:p>
+    <w:p>
+      <w:r>
+        <w:t xml:space="preserve">Patrick Weigelt </w:t>
+      </w:r>
       <w:r>
         <w:rPr>
           <w:vertAlign w:val="superscript"/>
@@ -294,7 +335,7 @@
       <w:r>
         <w:t xml:space="preserve"> ORCID: </w:t>
       </w:r>
-      <w:hyperlink r:id="rId16">
+      <w:hyperlink r:id="rId23">
         <w:r>
           <w:rPr>
             <w:color w:val="1155CC"/>
@@ -303,6 +344,17 @@
           <w:t>0000-0002-2485-3708</w:t>
         </w:r>
       </w:hyperlink>
+      <w:r>
+        <w:t xml:space="preserve"> </w:t>
+      </w:r>
+      <w:hyperlink r:id="rId24" w:history="1">
+        <w:r>
+          <w:rPr>
+            <w:rStyle w:val="Lienhypertexte"/>
+          </w:rPr>
+          <w:t>weigelt.patrick@gmail.com</w:t>
+        </w:r>
+      </w:hyperlink>
     </w:p>
     <w:p>
       <w:r>
@@ -317,7 +369,7 @@
       <w:r>
         <w:t xml:space="preserve"> ORCID: </w:t>
       </w:r>
-      <w:hyperlink r:id="rId17">
+      <w:hyperlink r:id="rId25">
         <w:r>
           <w:rPr>
             <w:color w:val="1155CC"/>
@@ -326,6 +378,17 @@
           <w:t>0000-0002-9593-7300</w:t>
         </w:r>
       </w:hyperlink>
+      <w:r>
+        <w:t xml:space="preserve"> </w:t>
+      </w:r>
+      <w:hyperlink r:id="rId26" w:history="1">
+        <w:r>
+          <w:rPr>
+            <w:rStyle w:val="Lienhypertexte"/>
+          </w:rPr>
+          <w:t>marten.winter@idiv.de</w:t>
+        </w:r>
+      </w:hyperlink>
     </w:p>
     <w:p>
       <w:pPr>
@@ -367,15 +430,7 @@
         <w:t>2</w:t>
       </w:r>
       <w:r>
-        <w:t xml:space="preserve"> Leipzig University, </w:t>
-      </w:r>
-      <w:proofErr w:type="spellStart"/>
-      <w:r>
-        <w:t>Ritterstraße</w:t>
-      </w:r>
-      <w:proofErr w:type="spellEnd"/>
-      <w:r>
-        <w:t xml:space="preserve"> 26, 04109 Leipzig, Germany</w:t>
+        <w:t xml:space="preserve"> Leipzig University, Ritterstraße 26, 04109 Leipzig, Germany</w:t>
       </w:r>
     </w:p>
     <w:p>
@@ -386,25 +441,12 @@
         <w:t>3</w:t>
       </w:r>
       <w:r>
-        <w:t xml:space="preserve"> German Centre for Integrative Biodiversity Research (</w:t>
-      </w:r>
-      <w:proofErr w:type="spellStart"/>
-      <w:r>
-        <w:t>iDiv</w:t>
-      </w:r>
-      <w:proofErr w:type="spellEnd"/>
-      <w:r>
-        <w:t>) Halle-Jena-Leipzig,</w:t>
-      </w:r>
-    </w:p>
-    <w:p>
-      <w:proofErr w:type="spellStart"/>
-      <w:r>
-        <w:t>Puschstraße</w:t>
-      </w:r>
-      <w:proofErr w:type="spellEnd"/>
-      <w:r>
-        <w:t xml:space="preserve"> 4, 04103 Leipzig, Germany</w:t>
+        <w:t xml:space="preserve"> German Centre for Integrative Biodiversity Research (iDiv) Halle-Jena-Leipzig,</w:t>
+      </w:r>
+    </w:p>
+    <w:p>
+      <w:r>
+        <w:t>Puschstraße 4, 04103 Leipzig, Germany</w:t>
       </w:r>
     </w:p>
     <w:p>
@@ -426,35 +468,22 @@
         <w:t>5</w:t>
       </w:r>
       <w:r>
-        <w:t xml:space="preserve"> Department of Evolution, Ecology and </w:t>
-      </w:r>
-      <w:proofErr w:type="spellStart"/>
-      <w:r>
-        <w:t>Behaviour</w:t>
-      </w:r>
-      <w:proofErr w:type="spellEnd"/>
-      <w:r>
-        <w:t>, Institute of Infection, Veterinary and Ecological Sciences, University of Liverpool, Liverpool, L69 7ZB, UK</w:t>
-      </w:r>
-    </w:p>
-    <w:p>
-      <w:r>
-        <w:rPr>
-          <w:vertAlign w:val="superscript"/>
-        </w:rPr>
+        <w:t xml:space="preserve"> Department of Evolution, Ecology and Behaviour, Institute of Infection, Veterinary and Ecological Sciences, University of Liverpool, Liverpool, L69 7ZB, UK</w:t>
+      </w:r>
+    </w:p>
+    <w:p>
+      <w:r>
+        <w:rPr>
+          <w:vertAlign w:val="superscript"/>
+        </w:rPr>
+        <w:t>6</w:t>
+      </w:r>
+      <w:r>
+        <w:t xml:space="preserve"> Division of BioInvasions, Global Change &amp; Macroecology, Department of Botany and </w:t>
+      </w:r>
+      <w:r>
         <w:lastRenderedPageBreak/>
-        <w:t>6</w:t>
-      </w:r>
-      <w:r>
-        <w:t xml:space="preserve"> Division of </w:t>
-      </w:r>
-      <w:proofErr w:type="spellStart"/>
-      <w:r>
-        <w:t>BioInvasions</w:t>
-      </w:r>
-      <w:proofErr w:type="spellEnd"/>
-      <w:r>
-        <w:t>, Global Change &amp; Macroecology, Department of Botany and Biodiversity Research, University of Vienna, Vienna, Austria</w:t>
+        <w:t>Biodiversity Research, University of Vienna, Vienna, Austria</w:t>
       </w:r>
     </w:p>
     <w:p>
@@ -465,15 +494,7 @@
         <w:t xml:space="preserve">7 </w:t>
       </w:r>
       <w:r>
-        <w:t xml:space="preserve">Ecology, Department of Biology, University of Konstanz, </w:t>
-      </w:r>
-      <w:proofErr w:type="spellStart"/>
-      <w:r>
-        <w:t>Universitätsstrasse</w:t>
-      </w:r>
-      <w:proofErr w:type="spellEnd"/>
-      <w:r>
-        <w:t xml:space="preserve"> 10, D-78457 Konstanz, Germany</w:t>
+        <w:t>Ecology, Department of Biology, University of Konstanz, Universitätsstrasse 10, D-78457 Konstanz, Germany</w:t>
       </w:r>
     </w:p>
     <w:p>
@@ -501,15 +522,7 @@
         <w:t>a</w:t>
       </w:r>
       <w:r>
-        <w:t>rch - UFZ, Theodor-</w:t>
-      </w:r>
-      <w:proofErr w:type="spellStart"/>
-      <w:r>
-        <w:t>Lieser</w:t>
-      </w:r>
-      <w:proofErr w:type="spellEnd"/>
-      <w:r>
-        <w:t>-Str. 4, 06120 Halle, Germany</w:t>
+        <w:t>rch - UFZ, Theodor-Lieser-Str. 4, 06120 Halle, Germany</w:t>
       </w:r>
     </w:p>
     <w:p>
@@ -553,15 +566,7 @@
         <w:t xml:space="preserve">13 </w:t>
       </w:r>
       <w:r>
-        <w:t xml:space="preserve">Czech Academy of Sciences, Institute of Botany, Department of Invasion Ecology, CZ-25243 </w:t>
-      </w:r>
-      <w:proofErr w:type="spellStart"/>
-      <w:r>
-        <w:t>Průhonice</w:t>
-      </w:r>
-      <w:proofErr w:type="spellEnd"/>
-      <w:r>
-        <w:t>, Czech Republic</w:t>
+        <w:t>Czech Academy of Sciences, Institute of Botany, Department of Invasion Ecology, CZ-25243 Průhonice, Czech Republic</w:t>
       </w:r>
     </w:p>
     <w:p>
@@ -572,15 +577,7 @@
         <w:t xml:space="preserve">14 </w:t>
       </w:r>
       <w:r>
-        <w:t xml:space="preserve">Department of Ecology, Faculty of Science, Charles University, </w:t>
-      </w:r>
-      <w:proofErr w:type="spellStart"/>
-      <w:r>
-        <w:t>Viničná</w:t>
-      </w:r>
-      <w:proofErr w:type="spellEnd"/>
-      <w:r>
-        <w:t xml:space="preserve"> 7, CZ-12844 Prague, Czech Republic </w:t>
+        <w:t xml:space="preserve">Department of Ecology, Faculty of Science, Charles University, Viničná 7, CZ-12844 Prague, Czech Republic </w:t>
       </w:r>
     </w:p>
     <w:p>
@@ -591,15 +588,7 @@
         <w:t>15</w:t>
       </w:r>
       <w:r>
-        <w:t xml:space="preserve"> Department of Environmental Science, Radboud Institute for Biological and Environmental Sciences, Radboud University, </w:t>
-      </w:r>
-      <w:proofErr w:type="spellStart"/>
-      <w:r>
-        <w:t>Heyendaalseweg</w:t>
-      </w:r>
-      <w:proofErr w:type="spellEnd"/>
-      <w:r>
-        <w:t xml:space="preserve"> 135, 6525AJ Nijmegen, The Netherlands</w:t>
+        <w:t xml:space="preserve"> Department of Environmental Science, Radboud Institute for Biological and Environmental Sciences, Radboud University, Heyendaalseweg 135, 6525AJ Nijmegen, The Netherlands</w:t>
       </w:r>
     </w:p>
     <w:p>
@@ -614,43 +603,7 @@
     </w:p>
     <w:p>
       <w:r>
-        <w:t xml:space="preserve">M.G., H.B., IK and M.W. gratefully acknowledge the support of </w:t>
-      </w:r>
-      <w:proofErr w:type="spellStart"/>
-      <w:r>
-        <w:t>iDiv</w:t>
-      </w:r>
-      <w:proofErr w:type="spellEnd"/>
-      <w:r>
-        <w:t xml:space="preserve"> funded by the German Research Foundation (DFG– FZT 118, 202548816), specifically funding through </w:t>
-      </w:r>
-      <w:proofErr w:type="spellStart"/>
-      <w:r>
-        <w:t>sDiv</w:t>
-      </w:r>
-      <w:proofErr w:type="spellEnd"/>
-      <w:r>
-        <w:t xml:space="preserve">, the Synthesis Centre of </w:t>
-      </w:r>
-      <w:proofErr w:type="spellStart"/>
-      <w:r>
-        <w:t>iDiv</w:t>
-      </w:r>
-      <w:proofErr w:type="spellEnd"/>
-      <w:r>
-        <w:t xml:space="preserve">. PP was supported by EXPRO grant no. 19-28807X (Czech Science Foundation) and long-term research development project RVO 67985939 (Czech Academy of Sciences). </w:t>
-      </w:r>
-      <w:proofErr w:type="spellStart"/>
-      <w:r>
-        <w:t>MvK</w:t>
-      </w:r>
-      <w:proofErr w:type="spellEnd"/>
-      <w:r>
-        <w:t xml:space="preserve"> acknowledges support of the German Research Foundation DFG (grant </w:t>
-      </w:r>
-      <w:r>
-        <w:lastRenderedPageBreak/>
-        <w:t>264740629). FE appreciates funding by the Austrian Science Fund (FWF</w:t>
+        <w:t>M.G., H.B., IK and M.W. gratefully acknowledge the support of iDiv funded by the German Research Foundation (DFG– FZT 118, 202548816), specifically funding through sDiv, the Synthesis Centre of iDiv. PP was supported by EXPRO grant no. 19-28807X (Czech Science Foundation) and long-term research development project RVO 67985939 (Czech Academy of Sciences). MvK acknowledges support of the German Research Foundation DFG (grant 264740629). FE appreciates funding by the Austrian Science Fund (FWF</w:t>
       </w:r>
       <w:r>
         <w:rPr>
@@ -661,15 +614,11 @@
         <w:t>; pr.no. I 5825-B</w:t>
       </w:r>
       <w:r>
-        <w:t xml:space="preserve">). HK acknowledges funding by German Research Foundation DFG (Research unit FOR2716 </w:t>
-      </w:r>
-      <w:proofErr w:type="spellStart"/>
-      <w:r>
-        <w:t>DynaCom</w:t>
-      </w:r>
-      <w:proofErr w:type="spellEnd"/>
-      <w:r>
-        <w:t>).</w:t>
+        <w:t xml:space="preserve">). HK </w:t>
+      </w:r>
+      <w:r>
+        <w:lastRenderedPageBreak/>
+        <w:t>acknowledges funding by German Research Foundation DFG (Research unit FOR2716 DynaCom).</w:t>
       </w:r>
     </w:p>
     <w:p>
@@ -703,8 +652,8 @@
       </w:r>
     </w:p>
     <w:sectPr>
-      <w:headerReference w:type="default" r:id="rId18"/>
-      <w:footerReference w:type="default" r:id="rId19"/>
+      <w:headerReference w:type="default" r:id="rId27"/>
+      <w:footerReference w:type="default" r:id="rId28"/>
       <w:pgSz w:w="12240" w:h="15840"/>
       <w:pgMar w:top="1440" w:right="1440" w:bottom="1440" w:left="1440" w:header="0" w:footer="720" w:gutter="0"/>
       <w:lnNumType w:countBy="1" w:restart="continuous"/>
@@ -1929,6 +1878,29 @@
     <w:unhideWhenUsed/>
     <w:rsid w:val="001229CB"/>
   </w:style>
+  <w:style w:type="character" w:styleId="Lienhypertexte">
+    <w:name w:val="Hyperlink"/>
+    <w:basedOn w:val="Policepardfaut"/>
+    <w:uiPriority w:val="99"/>
+    <w:unhideWhenUsed/>
+    <w:rsid w:val="007A2557"/>
+    <w:rPr>
+      <w:color w:val="0000FF" w:themeColor="hyperlink"/>
+      <w:u w:val="single"/>
+    </w:rPr>
+  </w:style>
+  <w:style w:type="character" w:styleId="Mentionnonrsolue">
+    <w:name w:val="Unresolved Mention"/>
+    <w:basedOn w:val="Policepardfaut"/>
+    <w:uiPriority w:val="99"/>
+    <w:semiHidden/>
+    <w:unhideWhenUsed/>
+    <w:rsid w:val="007A2557"/>
+    <w:rPr>
+      <w:color w:val="605E5C"/>
+      <w:shd w:val="clear" w:color="auto" w:fill="E1DFDD"/>
+    </w:rPr>
+  </w:style>
 </w:styles>
 </file>
 

</xml_diff>